<commit_message>
Etap_2: dodanie raportu oraz części teoretycznej o NHibernate
</commit_message>
<xml_diff>
--- a/Etap_2/Etap_2.docx
+++ b/Etap_2/Etap_2.docx
@@ -32,16 +32,63 @@
         </w:rPr>
       </w:pPr>
       <w:r>
-        <w:t xml:space="preserve">Temat: </w:t>
-      </w:r>
-      <w:r>
-        <w:t xml:space="preserve">4. Narzędzia odwzorowania obiektowo - relacyjnego np. </w:t>
-      </w:r>
+        <w:t xml:space="preserve">Temat: 4. Narzędzia odwzorowania obiektowo - relacyjnego np. </w:t>
+      </w:r>
+      <w:proofErr w:type="spellStart"/>
       <w:r>
         <w:rPr>
           <w:lang w:val="en-US"/>
         </w:rPr>
-        <w:t>Hiberate, Oracle TopLink, Microsoft ADO.NET Entity Framework, ActiveRecord lub innego.</w:t>
+        <w:t>Hiberate</w:t>
+      </w:r>
+      <w:proofErr w:type="spellEnd"/>
+      <w:r>
+        <w:rPr>
+          <w:lang w:val="en-US"/>
+        </w:rPr>
+        <w:t xml:space="preserve">, Oracle TopLink, Microsoft ADO.NET Entity Framework, </w:t>
+      </w:r>
+      <w:proofErr w:type="spellStart"/>
+      <w:r>
+        <w:rPr>
+          <w:lang w:val="en-US"/>
+        </w:rPr>
+        <w:t>ActiveRecord</w:t>
+      </w:r>
+      <w:proofErr w:type="spellEnd"/>
+      <w:r>
+        <w:rPr>
+          <w:lang w:val="en-US"/>
+        </w:rPr>
+        <w:t xml:space="preserve"> </w:t>
+      </w:r>
+      <w:proofErr w:type="spellStart"/>
+      <w:r>
+        <w:rPr>
+          <w:lang w:val="en-US"/>
+        </w:rPr>
+        <w:t>lub</w:t>
+      </w:r>
+      <w:proofErr w:type="spellEnd"/>
+      <w:r>
+        <w:rPr>
+          <w:lang w:val="en-US"/>
+        </w:rPr>
+        <w:t xml:space="preserve"> </w:t>
+      </w:r>
+      <w:proofErr w:type="spellStart"/>
+      <w:r>
+        <w:rPr>
+          <w:lang w:val="en-US"/>
+        </w:rPr>
+        <w:t>innego</w:t>
+      </w:r>
+      <w:proofErr w:type="spellEnd"/>
+      <w:r>
+        <w:rPr>
+          <w:lang w:val="en-US"/>
+        </w:rPr>
+        <w:t>.</w:t>
       </w:r>
     </w:p>
     <w:p>
@@ -61,18 +108,27 @@
           <w:bCs/>
           <w:sz w:val="28"/>
           <w:szCs w:val="28"/>
-          <w:lang w:val="en-US"/>
-        </w:rPr>
-      </w:pPr>
+        </w:rPr>
+      </w:pPr>
+      <w:proofErr w:type="spellStart"/>
       <w:r>
         <w:rPr>
           <w:b/>
           <w:bCs/>
           <w:sz w:val="28"/>
           <w:szCs w:val="28"/>
-          <w:lang w:val="en-US"/>
-        </w:rPr>
-        <w:t>Entity Framework</w:t>
+        </w:rPr>
+        <w:t>Entity</w:t>
+      </w:r>
+      <w:proofErr w:type="spellEnd"/>
+      <w:r>
+        <w:rPr>
+          <w:b/>
+          <w:bCs/>
+          <w:sz w:val="28"/>
+          <w:szCs w:val="28"/>
+        </w:rPr>
+        <w:t xml:space="preserve"> Framework</w:t>
       </w:r>
     </w:p>
     <w:p>
@@ -87,7 +143,23 @@
         <w:t>arzędzie ORM</w:t>
       </w:r>
       <w:r>
-        <w:t xml:space="preserve"> (ang. Object-Relational Mapping)</w:t>
+        <w:t xml:space="preserve"> (ang. Object-</w:t>
+      </w:r>
+      <w:proofErr w:type="spellStart"/>
+      <w:r>
+        <w:t>Relational</w:t>
+      </w:r>
+      <w:proofErr w:type="spellEnd"/>
+      <w:r>
+        <w:t xml:space="preserve"> </w:t>
+      </w:r>
+      <w:proofErr w:type="spellStart"/>
+      <w:r>
+        <w:t>Mapping</w:t>
+      </w:r>
+      <w:proofErr w:type="spellEnd"/>
+      <w:r>
+        <w:t>)</w:t>
       </w:r>
       <w:r>
         <w:t xml:space="preserve"> opracowane przez Microsoft</w:t>
@@ -130,8 +202,13 @@
         </w:numPr>
         <w:jc w:val="both"/>
       </w:pPr>
-      <w:r>
-        <w:t xml:space="preserve">SQLite, </w:t>
+      <w:proofErr w:type="spellStart"/>
+      <w:r>
+        <w:t>SQLite</w:t>
+      </w:r>
+      <w:proofErr w:type="spellEnd"/>
+      <w:r>
+        <w:t xml:space="preserve">, </w:t>
       </w:r>
     </w:p>
     <w:p>
@@ -143,8 +220,13 @@
         </w:numPr>
         <w:jc w:val="both"/>
       </w:pPr>
-      <w:r>
-        <w:t xml:space="preserve">PostgreSQL, </w:t>
+      <w:proofErr w:type="spellStart"/>
+      <w:r>
+        <w:t>PostgreSQL</w:t>
+      </w:r>
+      <w:proofErr w:type="spellEnd"/>
+      <w:r>
+        <w:t xml:space="preserve">, </w:t>
       </w:r>
     </w:p>
     <w:p>
@@ -169,8 +251,13 @@
         </w:numPr>
         <w:jc w:val="both"/>
       </w:pPr>
-      <w:r>
-        <w:t>MongoDB.</w:t>
+      <w:proofErr w:type="spellStart"/>
+      <w:r>
+        <w:t>MongoDB</w:t>
+      </w:r>
+      <w:proofErr w:type="spellEnd"/>
+      <w:r>
+        <w:t>.</w:t>
       </w:r>
     </w:p>
     <w:p>
@@ -183,6 +270,9 @@
         <w:jc w:val="center"/>
       </w:pPr>
       <w:r>
+        <w:rPr>
+          <w:noProof/>
+        </w:rPr>
         <w:drawing>
           <wp:inline distT="0" distB="0" distL="0" distR="0" wp14:anchorId="6BA9817C" wp14:editId="77FED0ED">
             <wp:extent cx="2234317" cy="2557271"/>
@@ -237,8 +327,9 @@
           <w:sz w:val="20"/>
           <w:szCs w:val="20"/>
         </w:rPr>
-        <w:t xml:space="preserve">Rys. 1. Schemat pokazujący, miejsce aplikacji, gdzie wykorzystywany jest Entity Framework. </w:t>
-      </w:r>
+        <w:t xml:space="preserve">Rys. 1. Schemat pokazujący, miejsce aplikacji, gdzie wykorzystywany jest </w:t>
+      </w:r>
+      <w:proofErr w:type="spellStart"/>
       <w:r>
         <w:rPr>
           <w:i/>
@@ -246,8 +337,9 @@
           <w:sz w:val="20"/>
           <w:szCs w:val="20"/>
         </w:rPr>
-        <w:t>[</w:t>
-      </w:r>
+        <w:t>Entity</w:t>
+      </w:r>
+      <w:proofErr w:type="spellEnd"/>
       <w:r>
         <w:rPr>
           <w:i/>
@@ -255,7 +347,7 @@
           <w:sz w:val="20"/>
           <w:szCs w:val="20"/>
         </w:rPr>
-        <w:t xml:space="preserve">Źródło: </w:t>
+        <w:t xml:space="preserve"> Framework. </w:t>
       </w:r>
       <w:r>
         <w:rPr>
@@ -264,7 +356,7 @@
           <w:sz w:val="20"/>
           <w:szCs w:val="20"/>
         </w:rPr>
-        <w:t>https://www.entityframeworktutorial.net/what-is-entityframework.aspx</w:t>
+        <w:t>[</w:t>
       </w:r>
       <w:r>
         <w:rPr>
@@ -273,6 +365,15 @@
           <w:sz w:val="20"/>
           <w:szCs w:val="20"/>
         </w:rPr>
+        <w:t>Źródło: https://www.entityframeworktutorial.net/what-is-entityframework.aspx</w:t>
+      </w:r>
+      <w:r>
+        <w:rPr>
+          <w:i/>
+          <w:iCs/>
+          <w:sz w:val="20"/>
+          <w:szCs w:val="20"/>
+        </w:rPr>
         <w:t>]</w:t>
       </w:r>
     </w:p>
@@ -282,7 +383,15 @@
         <w:jc w:val="both"/>
       </w:pPr>
       <w:r>
-        <w:t xml:space="preserve">Dzięki Entity Framework, programista pracujący z obiektami, nie musi bezpośrednio </w:t>
+        <w:t xml:space="preserve">Dzięki </w:t>
+      </w:r>
+      <w:proofErr w:type="spellStart"/>
+      <w:r>
+        <w:t>Entity</w:t>
+      </w:r>
+      <w:proofErr w:type="spellEnd"/>
+      <w:r>
+        <w:t xml:space="preserve"> Framework, programista pracujący z obiektami, nie musi bezpośrednio </w:t>
       </w:r>
       <w:r>
         <w:t>ingerować</w:t>
@@ -325,8 +434,13 @@
       <w:pPr>
         <w:jc w:val="both"/>
       </w:pPr>
-      <w:r>
-        <w:t>Entity Framework umożliwia z poziomu aplikacji wykonywanie zapytań do bazy danych.</w:t>
+      <w:proofErr w:type="spellStart"/>
+      <w:r>
+        <w:t>Entity</w:t>
+      </w:r>
+      <w:proofErr w:type="spellEnd"/>
+      <w:r>
+        <w:t xml:space="preserve"> Framework umożliwia z poziomu aplikacji wykonywanie zapytań do bazy danych.</w:t>
       </w:r>
       <w:r>
         <w:t xml:space="preserve"> Można to realizować na dwa sposoby:</w:t>
@@ -355,14 +469,906 @@
         <w:jc w:val="both"/>
       </w:pPr>
       <w:r>
-        <w:t>za pomocą LINQ (ang. Language I</w:t>
+        <w:t xml:space="preserve">za pomocą LINQ (ang. Language </w:t>
+      </w:r>
+      <w:proofErr w:type="spellStart"/>
+      <w:r>
+        <w:t>I</w:t>
       </w:r>
       <w:r>
         <w:t>n</w:t>
       </w:r>
       <w:r>
-        <w:t>tegrated Query), które umożliwia realizowanie zapytań na obiektach powiązanych z bazą danych. Składnia LINQ w znacznym stopniu przypomina SQL.</w:t>
-      </w:r>
+        <w:t>tegrated</w:t>
+      </w:r>
+      <w:proofErr w:type="spellEnd"/>
+      <w:r>
+        <w:t xml:space="preserve"> Query), które umożliwia realizowanie zapytań na obiektach powiązanych z bazą danych. Składnia LINQ w znacznym stopniu przypomina SQL</w:t>
+      </w:r>
+    </w:p>
+    <w:p>
+      <w:pPr>
+        <w:jc w:val="both"/>
+        <w:rPr>
+          <w:b/>
+          <w:bCs/>
+          <w:sz w:val="28"/>
+          <w:szCs w:val="28"/>
+        </w:rPr>
+      </w:pPr>
+      <w:proofErr w:type="spellStart"/>
+      <w:r>
+        <w:rPr>
+          <w:b/>
+          <w:bCs/>
+          <w:sz w:val="28"/>
+          <w:szCs w:val="28"/>
+        </w:rPr>
+        <w:lastRenderedPageBreak/>
+        <w:t>NHibernate</w:t>
+      </w:r>
+      <w:proofErr w:type="spellEnd"/>
+    </w:p>
+    <w:p>
+      <w:pPr>
+        <w:tabs>
+          <w:tab w:val="center" w:pos="4536"/>
+        </w:tabs>
+        <w:jc w:val="both"/>
+      </w:pPr>
+      <w:r>
+        <w:t>Jest narzędziem służącym do wykonywania mapowania obiektowo-relacyjnego w środowiskach .NET</w:t>
+      </w:r>
+      <w:r>
+        <w:t xml:space="preserve"> opartym o licencję open-</w:t>
+      </w:r>
+      <w:proofErr w:type="spellStart"/>
+      <w:r>
+        <w:t>source</w:t>
+      </w:r>
+      <w:proofErr w:type="spellEnd"/>
+      <w:r>
+        <w:t>.</w:t>
+      </w:r>
+      <w:r>
+        <w:t xml:space="preserve"> Zajmuje się mapowaniem klas w .NET na tabele bazodanowe i umożliwia znaczne zredukowanie czasu poświęconego na manualne zarządzanie danymi poprzez SQL</w:t>
+      </w:r>
+      <w:r>
+        <w:t xml:space="preserve"> poprzez wykorzystanie klas oraz metod w języku </w:t>
+      </w:r>
+      <w:r>
+        <w:t>programowania</w:t>
+      </w:r>
+      <w:r>
+        <w:t>.</w:t>
+      </w:r>
+      <w:r>
+        <w:t xml:space="preserve"> </w:t>
+      </w:r>
+      <w:proofErr w:type="spellStart"/>
+      <w:r>
+        <w:t>NHibernate</w:t>
+      </w:r>
+      <w:proofErr w:type="spellEnd"/>
+      <w:r>
+        <w:t xml:space="preserve"> oryginalnie powstał w </w:t>
+      </w:r>
+      <w:r>
+        <w:t xml:space="preserve">języku Java </w:t>
+      </w:r>
+      <w:r>
+        <w:t xml:space="preserve">pod nazwą </w:t>
+      </w:r>
+      <w:proofErr w:type="spellStart"/>
+      <w:r>
+        <w:t>Hibernate</w:t>
+      </w:r>
+      <w:proofErr w:type="spellEnd"/>
+      <w:r>
+        <w:t>, ale został przeniesiony także do .NET</w:t>
+      </w:r>
+      <w:r>
+        <w:t xml:space="preserve"> i w ramach tego projektu jest nadal rozwijany</w:t>
+      </w:r>
+      <w:r>
+        <w:t>.</w:t>
+      </w:r>
+      <w:r>
+        <w:t xml:space="preserve"> Jest wykorzystywany w języku C#.</w:t>
+      </w:r>
+      <w:r>
+        <w:t xml:space="preserve"> Używa struktury XML, aby dokonać mapowania tabel bazodanowych do ich odpowiednika obiektowego</w:t>
+      </w:r>
+      <w:r>
+        <w:t>.</w:t>
+      </w:r>
+      <w:r>
+        <w:t xml:space="preserve"> Domyślnie wspiera dużą liczbę baz danych, w tym:</w:t>
+      </w:r>
+    </w:p>
+    <w:p>
+      <w:pPr>
+        <w:pStyle w:val="Akapitzlist"/>
+        <w:numPr>
+          <w:ilvl w:val="0"/>
+          <w:numId w:val="6"/>
+        </w:numPr>
+        <w:tabs>
+          <w:tab w:val="center" w:pos="4536"/>
+        </w:tabs>
+        <w:jc w:val="both"/>
+      </w:pPr>
+      <w:r>
+        <w:t>SQL Server,</w:t>
+      </w:r>
+    </w:p>
+    <w:p>
+      <w:pPr>
+        <w:pStyle w:val="Akapitzlist"/>
+        <w:numPr>
+          <w:ilvl w:val="0"/>
+          <w:numId w:val="6"/>
+        </w:numPr>
+        <w:tabs>
+          <w:tab w:val="center" w:pos="4536"/>
+        </w:tabs>
+        <w:jc w:val="both"/>
+      </w:pPr>
+      <w:r>
+        <w:t>Oracle Database</w:t>
+      </w:r>
+    </w:p>
+    <w:p>
+      <w:pPr>
+        <w:pStyle w:val="Akapitzlist"/>
+        <w:numPr>
+          <w:ilvl w:val="0"/>
+          <w:numId w:val="6"/>
+        </w:numPr>
+        <w:tabs>
+          <w:tab w:val="center" w:pos="4536"/>
+        </w:tabs>
+        <w:jc w:val="both"/>
+      </w:pPr>
+      <w:r>
+        <w:t>Ingres,</w:t>
+      </w:r>
+    </w:p>
+    <w:p>
+      <w:pPr>
+        <w:pStyle w:val="Akapitzlist"/>
+        <w:numPr>
+          <w:ilvl w:val="0"/>
+          <w:numId w:val="6"/>
+        </w:numPr>
+        <w:tabs>
+          <w:tab w:val="center" w:pos="4536"/>
+        </w:tabs>
+        <w:jc w:val="both"/>
+      </w:pPr>
+      <w:proofErr w:type="spellStart"/>
+      <w:r>
+        <w:t>PostgreSQL</w:t>
+      </w:r>
+      <w:proofErr w:type="spellEnd"/>
+      <w:r>
+        <w:t>,</w:t>
+      </w:r>
+    </w:p>
+    <w:p>
+      <w:pPr>
+        <w:pStyle w:val="Akapitzlist"/>
+        <w:numPr>
+          <w:ilvl w:val="0"/>
+          <w:numId w:val="6"/>
+        </w:numPr>
+        <w:tabs>
+          <w:tab w:val="center" w:pos="4536"/>
+        </w:tabs>
+        <w:jc w:val="both"/>
+      </w:pPr>
+      <w:r>
+        <w:t>MySQL,</w:t>
+      </w:r>
+    </w:p>
+    <w:p>
+      <w:pPr>
+        <w:pStyle w:val="Akapitzlist"/>
+        <w:numPr>
+          <w:ilvl w:val="0"/>
+          <w:numId w:val="6"/>
+        </w:numPr>
+        <w:tabs>
+          <w:tab w:val="center" w:pos="4536"/>
+        </w:tabs>
+        <w:jc w:val="both"/>
+      </w:pPr>
+      <w:proofErr w:type="spellStart"/>
+      <w:r>
+        <w:t>SQLite</w:t>
+      </w:r>
+      <w:proofErr w:type="spellEnd"/>
+      <w:r>
+        <w:t>,</w:t>
+      </w:r>
+    </w:p>
+    <w:p>
+      <w:pPr>
+        <w:pStyle w:val="Akapitzlist"/>
+        <w:numPr>
+          <w:ilvl w:val="0"/>
+          <w:numId w:val="6"/>
+        </w:numPr>
+        <w:tabs>
+          <w:tab w:val="center" w:pos="4536"/>
+        </w:tabs>
+        <w:jc w:val="both"/>
+      </w:pPr>
+      <w:proofErr w:type="spellStart"/>
+      <w:r>
+        <w:t>Firebird</w:t>
+      </w:r>
+      <w:proofErr w:type="spellEnd"/>
+      <w:r>
+        <w:t>.</w:t>
+      </w:r>
+    </w:p>
+    <w:p>
+      <w:pPr>
+        <w:tabs>
+          <w:tab w:val="center" w:pos="4536"/>
+        </w:tabs>
+        <w:jc w:val="both"/>
+      </w:pPr>
+      <w:r>
+        <w:t>Dokonanie w</w:t>
+      </w:r>
+      <w:r>
+        <w:t>yb</w:t>
+      </w:r>
+      <w:r>
+        <w:t>o</w:t>
+      </w:r>
+      <w:r>
+        <w:t>r</w:t>
+      </w:r>
+      <w:r>
+        <w:t>u</w:t>
+      </w:r>
+      <w:r>
+        <w:t xml:space="preserve"> bazy danych wymaga wyłącznie zmiany dialektu oraz konfiguracji</w:t>
+      </w:r>
+      <w:r>
+        <w:t xml:space="preserve">, bez konieczności instalacji dodatkowych </w:t>
+      </w:r>
+      <w:r>
+        <w:t xml:space="preserve">dostawców, co jest przewagą </w:t>
+      </w:r>
+      <w:proofErr w:type="spellStart"/>
+      <w:r>
+        <w:t>NHibernate</w:t>
+      </w:r>
+      <w:proofErr w:type="spellEnd"/>
+      <w:r>
+        <w:t xml:space="preserve"> w stosunku do </w:t>
+      </w:r>
+      <w:proofErr w:type="spellStart"/>
+      <w:r>
+        <w:t>Entity</w:t>
+      </w:r>
+      <w:proofErr w:type="spellEnd"/>
+      <w:r>
+        <w:t xml:space="preserve"> </w:t>
+      </w:r>
+      <w:proofErr w:type="spellStart"/>
+      <w:r>
+        <w:t>Frameworka</w:t>
+      </w:r>
+      <w:proofErr w:type="spellEnd"/>
+      <w:r>
+        <w:t>.</w:t>
+      </w:r>
+    </w:p>
+    <w:p>
+      <w:pPr>
+        <w:tabs>
+          <w:tab w:val="center" w:pos="4536"/>
+        </w:tabs>
+        <w:jc w:val="both"/>
+      </w:pPr>
+      <w:r>
+        <w:t xml:space="preserve">W przeciwieństwie do </w:t>
+      </w:r>
+      <w:proofErr w:type="spellStart"/>
+      <w:r>
+        <w:t>Entity</w:t>
+      </w:r>
+      <w:proofErr w:type="spellEnd"/>
+      <w:r>
+        <w:t xml:space="preserve"> Framework, </w:t>
+      </w:r>
+      <w:proofErr w:type="spellStart"/>
+      <w:r>
+        <w:t>NHibernate</w:t>
+      </w:r>
+      <w:proofErr w:type="spellEnd"/>
+      <w:r>
+        <w:t xml:space="preserve"> nie jest domyślnie używany w nowopowstałym projekcie w .NET i wymaga instalacji</w:t>
+      </w:r>
+      <w:r>
+        <w:t>, co można wykonać za pośrednictwem</w:t>
+      </w:r>
+      <w:r>
+        <w:t xml:space="preserve"> </w:t>
+      </w:r>
+      <w:r>
+        <w:t>menadżer</w:t>
+      </w:r>
+      <w:r>
+        <w:t>a</w:t>
+      </w:r>
+      <w:r>
+        <w:t xml:space="preserve"> pakietów </w:t>
+      </w:r>
+      <w:proofErr w:type="spellStart"/>
+      <w:r>
+        <w:t>NuGet</w:t>
+      </w:r>
+      <w:proofErr w:type="spellEnd"/>
+      <w:r>
+        <w:t>.</w:t>
+      </w:r>
+      <w:r>
+        <w:t xml:space="preserve"> </w:t>
+      </w:r>
+    </w:p>
+    <w:p>
+      <w:pPr>
+        <w:tabs>
+          <w:tab w:val="center" w:pos="4536"/>
+        </w:tabs>
+        <w:jc w:val="both"/>
+      </w:pPr>
+      <w:r>
+        <w:t>Umożliwia wykonywanie zapytań na następujące sposoby:</w:t>
+      </w:r>
+    </w:p>
+    <w:p>
+      <w:pPr>
+        <w:pStyle w:val="Akapitzlist"/>
+        <w:numPr>
+          <w:ilvl w:val="0"/>
+          <w:numId w:val="7"/>
+        </w:numPr>
+        <w:tabs>
+          <w:tab w:val="center" w:pos="4536"/>
+        </w:tabs>
+        <w:jc w:val="both"/>
+      </w:pPr>
+      <w:proofErr w:type="spellStart"/>
+      <w:r>
+        <w:t>Criteria</w:t>
+      </w:r>
+      <w:proofErr w:type="spellEnd"/>
+      <w:r>
+        <w:t xml:space="preserve"> Query API </w:t>
+      </w:r>
+      <w:r>
+        <w:t>–</w:t>
+      </w:r>
+      <w:r>
+        <w:t xml:space="preserve"> </w:t>
+      </w:r>
+      <w:r>
+        <w:t>implementacja, w które</w:t>
+      </w:r>
+      <w:r>
+        <w:t>j tworzone są specjalne kryteria pobierania danych z tabeli</w:t>
+      </w:r>
+      <w:r>
+        <w:t>.</w:t>
+      </w:r>
+    </w:p>
+    <w:p>
+      <w:pPr>
+        <w:pStyle w:val="Akapitzlist"/>
+        <w:numPr>
+          <w:ilvl w:val="0"/>
+          <w:numId w:val="7"/>
+        </w:numPr>
+        <w:tabs>
+          <w:tab w:val="center" w:pos="4536"/>
+        </w:tabs>
+        <w:jc w:val="both"/>
+      </w:pPr>
+      <w:proofErr w:type="spellStart"/>
+      <w:r>
+        <w:rPr>
+          <w:lang w:val="en-GB"/>
+        </w:rPr>
+        <w:t>QueryOver</w:t>
+      </w:r>
+      <w:proofErr w:type="spellEnd"/>
+      <w:r>
+        <w:rPr>
+          <w:lang w:val="en-GB"/>
+        </w:rPr>
+        <w:t xml:space="preserve"> – jest </w:t>
+      </w:r>
+      <w:proofErr w:type="spellStart"/>
+      <w:r>
+        <w:rPr>
+          <w:lang w:val="en-GB"/>
+        </w:rPr>
+        <w:t>implementacją</w:t>
+      </w:r>
+      <w:proofErr w:type="spellEnd"/>
+      <w:r>
+        <w:rPr>
+          <w:lang w:val="en-GB"/>
+        </w:rPr>
+        <w:t xml:space="preserve"> </w:t>
+      </w:r>
+      <w:proofErr w:type="spellStart"/>
+      <w:r>
+        <w:rPr>
+          <w:lang w:val="en-GB"/>
+        </w:rPr>
+        <w:t>wzorca</w:t>
+      </w:r>
+      <w:proofErr w:type="spellEnd"/>
+      <w:r>
+        <w:rPr>
+          <w:lang w:val="en-GB"/>
+        </w:rPr>
+        <w:t xml:space="preserve"> Query Object w NHibernate.</w:t>
+      </w:r>
+      <w:r>
+        <w:rPr>
+          <w:lang w:val="en-GB"/>
+        </w:rPr>
+        <w:t xml:space="preserve"> </w:t>
+      </w:r>
+      <w:r>
+        <w:t>Podobnie jak LINQ, wykorzystuje wyrażenia lambda.</w:t>
+      </w:r>
+    </w:p>
+    <w:p>
+      <w:pPr>
+        <w:pStyle w:val="Akapitzlist"/>
+        <w:numPr>
+          <w:ilvl w:val="0"/>
+          <w:numId w:val="7"/>
+        </w:numPr>
+        <w:tabs>
+          <w:tab w:val="center" w:pos="4536"/>
+        </w:tabs>
+        <w:jc w:val="both"/>
+      </w:pPr>
+      <w:r>
+        <w:t>HQL</w:t>
+      </w:r>
+      <w:r>
+        <w:t xml:space="preserve"> – </w:t>
+      </w:r>
+      <w:r>
+        <w:t xml:space="preserve">jego składnia </w:t>
+      </w:r>
+      <w:r>
+        <w:t>przypomina SQL</w:t>
+      </w:r>
+      <w:r>
+        <w:t>, ale jest</w:t>
+      </w:r>
+      <w:r>
+        <w:t xml:space="preserve"> w pełni</w:t>
+      </w:r>
+      <w:r>
+        <w:t xml:space="preserve"> zorientowany obiektowo. </w:t>
+      </w:r>
+    </w:p>
+    <w:p>
+      <w:pPr>
+        <w:pStyle w:val="Akapitzlist"/>
+        <w:numPr>
+          <w:ilvl w:val="0"/>
+          <w:numId w:val="7"/>
+        </w:numPr>
+        <w:tabs>
+          <w:tab w:val="center" w:pos="4536"/>
+        </w:tabs>
+        <w:jc w:val="both"/>
+      </w:pPr>
+      <w:r>
+        <w:t>LINQ</w:t>
+      </w:r>
+      <w:r>
+        <w:t xml:space="preserve"> - </w:t>
+      </w:r>
+      <w:r>
+        <w:t xml:space="preserve">podobnie jak w </w:t>
+      </w:r>
+      <w:proofErr w:type="spellStart"/>
+      <w:r>
+        <w:t>Entity</w:t>
+      </w:r>
+      <w:proofErr w:type="spellEnd"/>
+      <w:r>
+        <w:t xml:space="preserve"> Framework</w:t>
+      </w:r>
+      <w:r>
+        <w:t xml:space="preserve"> - jest także wspierane w </w:t>
+      </w:r>
+      <w:proofErr w:type="spellStart"/>
+      <w:r>
+        <w:t>NHibernate</w:t>
+      </w:r>
+      <w:proofErr w:type="spellEnd"/>
+      <w:r>
+        <w:t xml:space="preserve">, wraz </w:t>
+      </w:r>
+      <w:r>
+        <w:br/>
+      </w:r>
+      <w:r>
+        <w:t xml:space="preserve">z interfejsem </w:t>
+      </w:r>
+      <w:proofErr w:type="spellStart"/>
+      <w:r>
+        <w:t>IQueryable</w:t>
+      </w:r>
+      <w:proofErr w:type="spellEnd"/>
+      <w:r>
+        <w:t>.</w:t>
+      </w:r>
+    </w:p>
+    <w:p>
+      <w:pPr>
+        <w:pStyle w:val="Akapitzlist"/>
+        <w:numPr>
+          <w:ilvl w:val="0"/>
+          <w:numId w:val="7"/>
+        </w:numPr>
+        <w:tabs>
+          <w:tab w:val="center" w:pos="4536"/>
+        </w:tabs>
+        <w:jc w:val="both"/>
+      </w:pPr>
+      <w:r>
+        <w:t>B</w:t>
+      </w:r>
+      <w:r>
+        <w:t>ezpośrednio SQL z poziomu kodu.</w:t>
+      </w:r>
+    </w:p>
+    <w:p>
+      <w:pPr>
+        <w:tabs>
+          <w:tab w:val="center" w:pos="4536"/>
+        </w:tabs>
+        <w:spacing w:after="0"/>
+        <w:jc w:val="center"/>
+        <w:rPr>
+          <w:i/>
+          <w:iCs/>
+          <w:sz w:val="20"/>
+          <w:szCs w:val="20"/>
+        </w:rPr>
+      </w:pPr>
+      <w:r>
+        <w:rPr>
+          <w:i/>
+          <w:iCs/>
+          <w:sz w:val="20"/>
+          <w:szCs w:val="20"/>
+        </w:rPr>
+        <w:t xml:space="preserve">Listing 1. Przykładowo utworzone kryterium z wykorzystaniem </w:t>
+      </w:r>
+      <w:proofErr w:type="spellStart"/>
+      <w:r>
+        <w:rPr>
+          <w:i/>
+          <w:iCs/>
+          <w:sz w:val="20"/>
+          <w:szCs w:val="20"/>
+        </w:rPr>
+        <w:t>Criteria</w:t>
+      </w:r>
+      <w:proofErr w:type="spellEnd"/>
+      <w:r>
+        <w:rPr>
+          <w:i/>
+          <w:iCs/>
+          <w:sz w:val="20"/>
+          <w:szCs w:val="20"/>
+        </w:rPr>
+        <w:t xml:space="preserve"> Query API</w:t>
+      </w:r>
+    </w:p>
+    <w:p>
+      <w:pPr>
+        <w:pBdr>
+          <w:top w:val="single" w:sz="4" w:space="1" w:color="auto"/>
+          <w:left w:val="single" w:sz="4" w:space="4" w:color="auto"/>
+          <w:bottom w:val="single" w:sz="4" w:space="1" w:color="auto"/>
+          <w:right w:val="single" w:sz="4" w:space="4" w:color="auto"/>
+        </w:pBdr>
+        <w:tabs>
+          <w:tab w:val="center" w:pos="4536"/>
+        </w:tabs>
+        <w:spacing w:after="0"/>
+        <w:ind w:left="360"/>
+        <w:jc w:val="both"/>
+        <w:rPr>
+          <w:rFonts w:ascii="Consolas" w:hAnsi="Consolas"/>
+          <w:sz w:val="18"/>
+          <w:szCs w:val="18"/>
+          <w:lang w:val="en-GB"/>
+        </w:rPr>
+      </w:pPr>
+      <w:r>
+        <w:rPr>
+          <w:rFonts w:ascii="Consolas" w:hAnsi="Consolas"/>
+          <w:sz w:val="18"/>
+          <w:szCs w:val="18"/>
+          <w:lang w:val="en-GB"/>
+        </w:rPr>
+        <w:t xml:space="preserve">var cats = </w:t>
+      </w:r>
+      <w:proofErr w:type="spellStart"/>
+      <w:r>
+        <w:rPr>
+          <w:rFonts w:ascii="Consolas" w:hAnsi="Consolas"/>
+          <w:sz w:val="18"/>
+          <w:szCs w:val="18"/>
+          <w:lang w:val="en-GB"/>
+        </w:rPr>
+        <w:t>sess.CreateCriteria</w:t>
+      </w:r>
+      <w:proofErr w:type="spellEnd"/>
+      <w:r>
+        <w:rPr>
+          <w:rFonts w:ascii="Consolas" w:hAnsi="Consolas"/>
+          <w:sz w:val="18"/>
+          <w:szCs w:val="18"/>
+          <w:lang w:val="en-GB"/>
+        </w:rPr>
+        <w:t>&lt;Cat&gt;()</w:t>
+      </w:r>
+    </w:p>
+    <w:p>
+      <w:pPr>
+        <w:pBdr>
+          <w:top w:val="single" w:sz="4" w:space="1" w:color="auto"/>
+          <w:left w:val="single" w:sz="4" w:space="4" w:color="auto"/>
+          <w:bottom w:val="single" w:sz="4" w:space="1" w:color="auto"/>
+          <w:right w:val="single" w:sz="4" w:space="4" w:color="auto"/>
+        </w:pBdr>
+        <w:tabs>
+          <w:tab w:val="center" w:pos="4536"/>
+        </w:tabs>
+        <w:spacing w:after="0"/>
+        <w:ind w:left="360"/>
+        <w:jc w:val="both"/>
+        <w:rPr>
+          <w:rFonts w:ascii="Consolas" w:hAnsi="Consolas"/>
+          <w:sz w:val="18"/>
+          <w:szCs w:val="18"/>
+          <w:lang w:val="en-GB"/>
+        </w:rPr>
+      </w:pPr>
+      <w:r>
+        <w:rPr>
+          <w:rFonts w:ascii="Consolas" w:hAnsi="Consolas"/>
+          <w:sz w:val="18"/>
+          <w:szCs w:val="18"/>
+          <w:lang w:val="en-GB"/>
+        </w:rPr>
+        <w:t xml:space="preserve">    .Add( </w:t>
+      </w:r>
+      <w:proofErr w:type="spellStart"/>
+      <w:r>
+        <w:rPr>
+          <w:rFonts w:ascii="Consolas" w:hAnsi="Consolas"/>
+          <w:sz w:val="18"/>
+          <w:szCs w:val="18"/>
+          <w:lang w:val="en-GB"/>
+        </w:rPr>
+        <w:t>Expression.Like</w:t>
+      </w:r>
+      <w:proofErr w:type="spellEnd"/>
+      <w:r>
+        <w:rPr>
+          <w:rFonts w:ascii="Consolas" w:hAnsi="Consolas"/>
+          <w:sz w:val="18"/>
+          <w:szCs w:val="18"/>
+          <w:lang w:val="en-GB"/>
+        </w:rPr>
+        <w:t>("Name", "Fritz%") )</w:t>
+      </w:r>
+    </w:p>
+    <w:p>
+      <w:pPr>
+        <w:pBdr>
+          <w:top w:val="single" w:sz="4" w:space="1" w:color="auto"/>
+          <w:left w:val="single" w:sz="4" w:space="4" w:color="auto"/>
+          <w:bottom w:val="single" w:sz="4" w:space="1" w:color="auto"/>
+          <w:right w:val="single" w:sz="4" w:space="4" w:color="auto"/>
+        </w:pBdr>
+        <w:tabs>
+          <w:tab w:val="center" w:pos="4536"/>
+        </w:tabs>
+        <w:spacing w:after="0"/>
+        <w:ind w:left="360"/>
+        <w:jc w:val="both"/>
+        <w:rPr>
+          <w:rFonts w:ascii="Consolas" w:hAnsi="Consolas"/>
+          <w:sz w:val="18"/>
+          <w:szCs w:val="18"/>
+          <w:lang w:val="en-GB"/>
+        </w:rPr>
+      </w:pPr>
+      <w:r>
+        <w:rPr>
+          <w:rFonts w:ascii="Consolas" w:hAnsi="Consolas"/>
+          <w:sz w:val="18"/>
+          <w:szCs w:val="18"/>
+          <w:lang w:val="en-GB"/>
+        </w:rPr>
+        <w:t xml:space="preserve">    .Add( </w:t>
+      </w:r>
+      <w:proofErr w:type="spellStart"/>
+      <w:r>
+        <w:rPr>
+          <w:rFonts w:ascii="Consolas" w:hAnsi="Consolas"/>
+          <w:sz w:val="18"/>
+          <w:szCs w:val="18"/>
+          <w:lang w:val="en-GB"/>
+        </w:rPr>
+        <w:t>Expression.Between</w:t>
+      </w:r>
+      <w:proofErr w:type="spellEnd"/>
+      <w:r>
+        <w:rPr>
+          <w:rFonts w:ascii="Consolas" w:hAnsi="Consolas"/>
+          <w:sz w:val="18"/>
+          <w:szCs w:val="18"/>
+          <w:lang w:val="en-GB"/>
+        </w:rPr>
+        <w:t xml:space="preserve">("Weight", </w:t>
+      </w:r>
+      <w:proofErr w:type="spellStart"/>
+      <w:r>
+        <w:rPr>
+          <w:rFonts w:ascii="Consolas" w:hAnsi="Consolas"/>
+          <w:sz w:val="18"/>
+          <w:szCs w:val="18"/>
+          <w:lang w:val="en-GB"/>
+        </w:rPr>
+        <w:t>minWeight</w:t>
+      </w:r>
+      <w:proofErr w:type="spellEnd"/>
+      <w:r>
+        <w:rPr>
+          <w:rFonts w:ascii="Consolas" w:hAnsi="Consolas"/>
+          <w:sz w:val="18"/>
+          <w:szCs w:val="18"/>
+          <w:lang w:val="en-GB"/>
+        </w:rPr>
+        <w:t xml:space="preserve">, </w:t>
+      </w:r>
+      <w:proofErr w:type="spellStart"/>
+      <w:r>
+        <w:rPr>
+          <w:rFonts w:ascii="Consolas" w:hAnsi="Consolas"/>
+          <w:sz w:val="18"/>
+          <w:szCs w:val="18"/>
+          <w:lang w:val="en-GB"/>
+        </w:rPr>
+        <w:t>maxWeight</w:t>
+      </w:r>
+      <w:proofErr w:type="spellEnd"/>
+      <w:r>
+        <w:rPr>
+          <w:rFonts w:ascii="Consolas" w:hAnsi="Consolas"/>
+          <w:sz w:val="18"/>
+          <w:szCs w:val="18"/>
+          <w:lang w:val="en-GB"/>
+        </w:rPr>
+        <w:t>) )</w:t>
+      </w:r>
+    </w:p>
+    <w:p>
+      <w:pPr>
+        <w:pBdr>
+          <w:top w:val="single" w:sz="4" w:space="1" w:color="auto"/>
+          <w:left w:val="single" w:sz="4" w:space="4" w:color="auto"/>
+          <w:bottom w:val="single" w:sz="4" w:space="1" w:color="auto"/>
+          <w:right w:val="single" w:sz="4" w:space="4" w:color="auto"/>
+        </w:pBdr>
+        <w:tabs>
+          <w:tab w:val="center" w:pos="4536"/>
+        </w:tabs>
+        <w:spacing w:after="0"/>
+        <w:ind w:left="360"/>
+        <w:jc w:val="both"/>
+        <w:rPr>
+          <w:rFonts w:ascii="Consolas" w:hAnsi="Consolas"/>
+          <w:sz w:val="18"/>
+          <w:szCs w:val="18"/>
+          <w:lang w:val="en-GB"/>
+        </w:rPr>
+      </w:pPr>
+      <w:r>
+        <w:rPr>
+          <w:rFonts w:ascii="Consolas" w:hAnsi="Consolas"/>
+          <w:sz w:val="18"/>
+          <w:szCs w:val="18"/>
+          <w:lang w:val="en-GB"/>
+        </w:rPr>
+        <w:t xml:space="preserve">    .List&lt;Cat&gt;();</w:t>
+      </w:r>
+    </w:p>
+    <w:p>
+      <w:pPr>
+        <w:tabs>
+          <w:tab w:val="center" w:pos="4536"/>
+        </w:tabs>
+        <w:ind w:left="360"/>
+        <w:jc w:val="center"/>
+        <w:rPr>
+          <w:lang w:val="en-GB"/>
+        </w:rPr>
+      </w:pPr>
+      <w:proofErr w:type="spellStart"/>
+      <w:r>
+        <w:rPr>
+          <w:rFonts w:cstheme="minorHAnsi"/>
+          <w:i/>
+          <w:iCs/>
+          <w:sz w:val="20"/>
+          <w:szCs w:val="20"/>
+          <w:lang w:val="en-GB"/>
+        </w:rPr>
+        <w:t>Źródło</w:t>
+      </w:r>
+      <w:proofErr w:type="spellEnd"/>
+      <w:r>
+        <w:rPr>
+          <w:rFonts w:cstheme="minorHAnsi"/>
+          <w:i/>
+          <w:iCs/>
+          <w:sz w:val="20"/>
+          <w:szCs w:val="20"/>
+          <w:lang w:val="en-GB"/>
+        </w:rPr>
+        <w:t xml:space="preserve">: </w:t>
+      </w:r>
+      <w:hyperlink r:id="rId6" w:history="1">
+        <w:r>
+          <w:rPr>
+            <w:rStyle w:val="Hipercze"/>
+            <w:rFonts w:cstheme="minorHAnsi"/>
+            <w:i/>
+            <w:iCs/>
+            <w:sz w:val="20"/>
+            <w:szCs w:val="20"/>
+            <w:lang w:val="en-GB"/>
+          </w:rPr>
+          <w:t>https://nhibernate.info/doc/nhibernate-reference/querycriteria.html</w:t>
+        </w:r>
+      </w:hyperlink>
+    </w:p>
+    <w:p>
+      <w:pPr>
+        <w:tabs>
+          <w:tab w:val="center" w:pos="4536"/>
+        </w:tabs>
+        <w:jc w:val="both"/>
+        <w:rPr>
+          <w:lang w:val="en-GB"/>
+        </w:rPr>
+      </w:pPr>
     </w:p>
     <w:sectPr>
       <w:pgSz w:w="11906" w:h="16838"/>
@@ -829,6 +1835,119 @@
     </w:lvl>
   </w:abstractNum>
   <w:abstractNum w:abstractNumId="4" w15:restartNumberingAfterBreak="0">
+    <w:nsid w:val="708D179B"/>
+    <w:multiLevelType w:val="hybridMultilevel"/>
+    <w:tmpl w:val="AF166288"/>
+    <w:lvl w:ilvl="0" w:tplc="08090001">
+      <w:start w:val="1"/>
+      <w:numFmt w:val="bullet"/>
+      <w:lvlText w:val=""/>
+      <w:lvlJc w:val="left"/>
+      <w:pPr>
+        <w:ind w:left="720" w:hanging="360"/>
+      </w:pPr>
+      <w:rPr>
+        <w:rFonts w:ascii="Symbol" w:hAnsi="Symbol" w:hint="default"/>
+      </w:rPr>
+    </w:lvl>
+    <w:lvl w:ilvl="1" w:tplc="08090003">
+      <w:start w:val="1"/>
+      <w:numFmt w:val="bullet"/>
+      <w:lvlText w:val="o"/>
+      <w:lvlJc w:val="left"/>
+      <w:pPr>
+        <w:ind w:left="1440" w:hanging="360"/>
+      </w:pPr>
+      <w:rPr>
+        <w:rFonts w:ascii="Courier New" w:hAnsi="Courier New" w:cs="Courier New" w:hint="default"/>
+      </w:rPr>
+    </w:lvl>
+    <w:lvl w:ilvl="2" w:tplc="08090005" w:tentative="1">
+      <w:start w:val="1"/>
+      <w:numFmt w:val="bullet"/>
+      <w:lvlText w:val=""/>
+      <w:lvlJc w:val="left"/>
+      <w:pPr>
+        <w:ind w:left="2160" w:hanging="360"/>
+      </w:pPr>
+      <w:rPr>
+        <w:rFonts w:ascii="Wingdings" w:hAnsi="Wingdings" w:hint="default"/>
+      </w:rPr>
+    </w:lvl>
+    <w:lvl w:ilvl="3" w:tplc="08090001" w:tentative="1">
+      <w:start w:val="1"/>
+      <w:numFmt w:val="bullet"/>
+      <w:lvlText w:val=""/>
+      <w:lvlJc w:val="left"/>
+      <w:pPr>
+        <w:ind w:left="2880" w:hanging="360"/>
+      </w:pPr>
+      <w:rPr>
+        <w:rFonts w:ascii="Symbol" w:hAnsi="Symbol" w:hint="default"/>
+      </w:rPr>
+    </w:lvl>
+    <w:lvl w:ilvl="4" w:tplc="08090003" w:tentative="1">
+      <w:start w:val="1"/>
+      <w:numFmt w:val="bullet"/>
+      <w:lvlText w:val="o"/>
+      <w:lvlJc w:val="left"/>
+      <w:pPr>
+        <w:ind w:left="3600" w:hanging="360"/>
+      </w:pPr>
+      <w:rPr>
+        <w:rFonts w:ascii="Courier New" w:hAnsi="Courier New" w:cs="Courier New" w:hint="default"/>
+      </w:rPr>
+    </w:lvl>
+    <w:lvl w:ilvl="5" w:tplc="08090005" w:tentative="1">
+      <w:start w:val="1"/>
+      <w:numFmt w:val="bullet"/>
+      <w:lvlText w:val=""/>
+      <w:lvlJc w:val="left"/>
+      <w:pPr>
+        <w:ind w:left="4320" w:hanging="360"/>
+      </w:pPr>
+      <w:rPr>
+        <w:rFonts w:ascii="Wingdings" w:hAnsi="Wingdings" w:hint="default"/>
+      </w:rPr>
+    </w:lvl>
+    <w:lvl w:ilvl="6" w:tplc="08090001" w:tentative="1">
+      <w:start w:val="1"/>
+      <w:numFmt w:val="bullet"/>
+      <w:lvlText w:val=""/>
+      <w:lvlJc w:val="left"/>
+      <w:pPr>
+        <w:ind w:left="5040" w:hanging="360"/>
+      </w:pPr>
+      <w:rPr>
+        <w:rFonts w:ascii="Symbol" w:hAnsi="Symbol" w:hint="default"/>
+      </w:rPr>
+    </w:lvl>
+    <w:lvl w:ilvl="7" w:tplc="08090003" w:tentative="1">
+      <w:start w:val="1"/>
+      <w:numFmt w:val="bullet"/>
+      <w:lvlText w:val="o"/>
+      <w:lvlJc w:val="left"/>
+      <w:pPr>
+        <w:ind w:left="5760" w:hanging="360"/>
+      </w:pPr>
+      <w:rPr>
+        <w:rFonts w:ascii="Courier New" w:hAnsi="Courier New" w:cs="Courier New" w:hint="default"/>
+      </w:rPr>
+    </w:lvl>
+    <w:lvl w:ilvl="8" w:tplc="08090005" w:tentative="1">
+      <w:start w:val="1"/>
+      <w:numFmt w:val="bullet"/>
+      <w:lvlText w:val=""/>
+      <w:lvlJc w:val="left"/>
+      <w:pPr>
+        <w:ind w:left="6480" w:hanging="360"/>
+      </w:pPr>
+      <w:rPr>
+        <w:rFonts w:ascii="Wingdings" w:hAnsi="Wingdings" w:hint="default"/>
+      </w:rPr>
+    </w:lvl>
+  </w:abstractNum>
+  <w:abstractNum w:abstractNumId="5" w15:restartNumberingAfterBreak="0">
     <w:nsid w:val="70F95900"/>
     <w:multiLevelType w:val="hybridMultilevel"/>
     <w:tmpl w:val="5CF48DBE"/>
@@ -929,6 +2048,119 @@
       </w:rPr>
     </w:lvl>
     <w:lvl w:ilvl="8" w:tplc="04150005" w:tentative="1">
+      <w:start w:val="1"/>
+      <w:numFmt w:val="bullet"/>
+      <w:lvlText w:val=""/>
+      <w:lvlJc w:val="left"/>
+      <w:pPr>
+        <w:ind w:left="6480" w:hanging="360"/>
+      </w:pPr>
+      <w:rPr>
+        <w:rFonts w:ascii="Wingdings" w:hAnsi="Wingdings" w:hint="default"/>
+      </w:rPr>
+    </w:lvl>
+  </w:abstractNum>
+  <w:abstractNum w:abstractNumId="6" w15:restartNumberingAfterBreak="0">
+    <w:nsid w:val="7D417CF5"/>
+    <w:multiLevelType w:val="hybridMultilevel"/>
+    <w:tmpl w:val="0C4C332A"/>
+    <w:lvl w:ilvl="0" w:tplc="08090001">
+      <w:start w:val="1"/>
+      <w:numFmt w:val="bullet"/>
+      <w:lvlText w:val=""/>
+      <w:lvlJc w:val="left"/>
+      <w:pPr>
+        <w:ind w:left="720" w:hanging="360"/>
+      </w:pPr>
+      <w:rPr>
+        <w:rFonts w:ascii="Symbol" w:hAnsi="Symbol" w:hint="default"/>
+      </w:rPr>
+    </w:lvl>
+    <w:lvl w:ilvl="1" w:tplc="08090003" w:tentative="1">
+      <w:start w:val="1"/>
+      <w:numFmt w:val="bullet"/>
+      <w:lvlText w:val="o"/>
+      <w:lvlJc w:val="left"/>
+      <w:pPr>
+        <w:ind w:left="1440" w:hanging="360"/>
+      </w:pPr>
+      <w:rPr>
+        <w:rFonts w:ascii="Courier New" w:hAnsi="Courier New" w:cs="Courier New" w:hint="default"/>
+      </w:rPr>
+    </w:lvl>
+    <w:lvl w:ilvl="2" w:tplc="08090005" w:tentative="1">
+      <w:start w:val="1"/>
+      <w:numFmt w:val="bullet"/>
+      <w:lvlText w:val=""/>
+      <w:lvlJc w:val="left"/>
+      <w:pPr>
+        <w:ind w:left="2160" w:hanging="360"/>
+      </w:pPr>
+      <w:rPr>
+        <w:rFonts w:ascii="Wingdings" w:hAnsi="Wingdings" w:hint="default"/>
+      </w:rPr>
+    </w:lvl>
+    <w:lvl w:ilvl="3" w:tplc="08090001" w:tentative="1">
+      <w:start w:val="1"/>
+      <w:numFmt w:val="bullet"/>
+      <w:lvlText w:val=""/>
+      <w:lvlJc w:val="left"/>
+      <w:pPr>
+        <w:ind w:left="2880" w:hanging="360"/>
+      </w:pPr>
+      <w:rPr>
+        <w:rFonts w:ascii="Symbol" w:hAnsi="Symbol" w:hint="default"/>
+      </w:rPr>
+    </w:lvl>
+    <w:lvl w:ilvl="4" w:tplc="08090003" w:tentative="1">
+      <w:start w:val="1"/>
+      <w:numFmt w:val="bullet"/>
+      <w:lvlText w:val="o"/>
+      <w:lvlJc w:val="left"/>
+      <w:pPr>
+        <w:ind w:left="3600" w:hanging="360"/>
+      </w:pPr>
+      <w:rPr>
+        <w:rFonts w:ascii="Courier New" w:hAnsi="Courier New" w:cs="Courier New" w:hint="default"/>
+      </w:rPr>
+    </w:lvl>
+    <w:lvl w:ilvl="5" w:tplc="08090005" w:tentative="1">
+      <w:start w:val="1"/>
+      <w:numFmt w:val="bullet"/>
+      <w:lvlText w:val=""/>
+      <w:lvlJc w:val="left"/>
+      <w:pPr>
+        <w:ind w:left="4320" w:hanging="360"/>
+      </w:pPr>
+      <w:rPr>
+        <w:rFonts w:ascii="Wingdings" w:hAnsi="Wingdings" w:hint="default"/>
+      </w:rPr>
+    </w:lvl>
+    <w:lvl w:ilvl="6" w:tplc="08090001" w:tentative="1">
+      <w:start w:val="1"/>
+      <w:numFmt w:val="bullet"/>
+      <w:lvlText w:val=""/>
+      <w:lvlJc w:val="left"/>
+      <w:pPr>
+        <w:ind w:left="5040" w:hanging="360"/>
+      </w:pPr>
+      <w:rPr>
+        <w:rFonts w:ascii="Symbol" w:hAnsi="Symbol" w:hint="default"/>
+      </w:rPr>
+    </w:lvl>
+    <w:lvl w:ilvl="7" w:tplc="08090003" w:tentative="1">
+      <w:start w:val="1"/>
+      <w:numFmt w:val="bullet"/>
+      <w:lvlText w:val="o"/>
+      <w:lvlJc w:val="left"/>
+      <w:pPr>
+        <w:ind w:left="5760" w:hanging="360"/>
+      </w:pPr>
+      <w:rPr>
+        <w:rFonts w:ascii="Courier New" w:hAnsi="Courier New" w:cs="Courier New" w:hint="default"/>
+      </w:rPr>
+    </w:lvl>
+    <w:lvl w:ilvl="8" w:tplc="08090005" w:tentative="1">
       <w:start w:val="1"/>
       <w:numFmt w:val="bullet"/>
       <w:lvlText w:val=""/>
@@ -951,10 +2183,16 @@
     <w:abstractNumId w:val="2"/>
   </w:num>
   <w:num w:numId="4">
-    <w:abstractNumId w:val="4"/>
+    <w:abstractNumId w:val="5"/>
   </w:num>
   <w:num w:numId="5">
     <w:abstractNumId w:val="0"/>
+  </w:num>
+  <w:num w:numId="6">
+    <w:abstractNumId w:val="6"/>
+  </w:num>
+  <w:num w:numId="7">
+    <w:abstractNumId w:val="4"/>
   </w:num>
 </w:numbering>
 </file>
@@ -1396,6 +2634,29 @@
       <w:contextualSpacing/>
     </w:pPr>
   </w:style>
+  <w:style w:type="character" w:styleId="Hipercze">
+    <w:name w:val="Hyperlink"/>
+    <w:basedOn w:val="Domylnaczcionkaakapitu"/>
+    <w:uiPriority w:val="99"/>
+    <w:unhideWhenUsed/>
+    <w:rsid w:val="00264859"/>
+    <w:rPr>
+      <w:color w:val="0000FF" w:themeColor="hyperlink"/>
+      <w:u w:val="single"/>
+    </w:rPr>
+  </w:style>
+  <w:style w:type="character" w:styleId="Nierozpoznanawzmianka">
+    <w:name w:val="Unresolved Mention"/>
+    <w:basedOn w:val="Domylnaczcionkaakapitu"/>
+    <w:uiPriority w:val="99"/>
+    <w:semiHidden/>
+    <w:unhideWhenUsed/>
+    <w:rsid w:val="00264859"/>
+    <w:rPr>
+      <w:color w:val="605E5C"/>
+      <w:shd w:val="clear" w:color="auto" w:fill="E1DFDD"/>
+    </w:rPr>
+  </w:style>
 </w:styles>
 </file>
 

</xml_diff>